<commit_message>
mais updates do relatorio
</commit_message>
<xml_diff>
--- a/Nossa versao do relatorio PA.docx
+++ b/Nossa versao do relatorio PA.docx
@@ -15,7 +15,7 @@
           <w:lang w:eastAsia="pt-PT"/>
         </w:rPr>
         <w:drawing>
-          <wp:anchor distT="0" distB="0" distL="114300" distR="114300" simplePos="0" relativeHeight="251660288" behindDoc="1" locked="0" layoutInCell="1" allowOverlap="1" wp14:anchorId="5AED329B" wp14:editId="0AE41B4D">
+          <wp:anchor distT="0" distB="0" distL="114300" distR="114300" simplePos="0" relativeHeight="251660288" behindDoc="1" locked="0" layoutInCell="1" allowOverlap="1" wp14:anchorId="5AED329B" wp14:editId="22C15A54">
             <wp:simplePos x="0" y="0"/>
             <wp:positionH relativeFrom="column">
               <wp:posOffset>348615</wp:posOffset>
@@ -552,7 +552,21 @@
         <w:rPr>
           <w:rFonts w:asciiTheme="minorHAnsi" w:hAnsiTheme="minorHAnsi" w:cstheme="minorHAnsi"/>
         </w:rPr>
-        <w:t xml:space="preserve"> a programar nas linguagens e frameworks apresentadas no percurso da licenciatura.</w:t>
+        <w:t xml:space="preserve"> a programar nas linguagens e </w:t>
+      </w:r>
+      <w:proofErr w:type="spellStart"/>
+      <w:r>
+        <w:rPr>
+          <w:rFonts w:asciiTheme="minorHAnsi" w:hAnsiTheme="minorHAnsi" w:cstheme="minorHAnsi"/>
+        </w:rPr>
+        <w:t>frameworks</w:t>
+      </w:r>
+      <w:proofErr w:type="spellEnd"/>
+      <w:r>
+        <w:rPr>
+          <w:rFonts w:asciiTheme="minorHAnsi" w:hAnsiTheme="minorHAnsi" w:cstheme="minorHAnsi"/>
+        </w:rPr>
+        <w:t xml:space="preserve"> apresentadas no percurso da licenciatura.</w:t>
       </w:r>
     </w:p>
     <w:p>
@@ -879,7 +893,7 @@
                 <w:noProof/>
                 <w:webHidden/>
               </w:rPr>
-              <w:t>XII</w:t>
+              <w:t>X</w:t>
             </w:r>
             <w:r>
               <w:rPr>
@@ -1247,7 +1261,7 @@
                 <w:noProof/>
                 <w:webHidden/>
               </w:rPr>
-              <w:t>3</w:t>
+              <w:t>5</w:t>
             </w:r>
             <w:r>
               <w:rPr>
@@ -1339,7 +1353,7 @@
                 <w:noProof/>
                 <w:webHidden/>
               </w:rPr>
-              <w:t>3</w:t>
+              <w:t>5</w:t>
             </w:r>
             <w:r>
               <w:rPr>
@@ -1429,7 +1443,7 @@
                 <w:noProof/>
                 <w:webHidden/>
               </w:rPr>
-              <w:t>4</w:t>
+              <w:t>6</w:t>
             </w:r>
             <w:r>
               <w:rPr>
@@ -1521,7 +1535,7 @@
                 <w:noProof/>
                 <w:webHidden/>
               </w:rPr>
-              <w:t>5</w:t>
+              <w:t>7</w:t>
             </w:r>
             <w:r>
               <w:rPr>
@@ -1613,7 +1627,7 @@
                 <w:noProof/>
                 <w:webHidden/>
               </w:rPr>
-              <w:t>7</w:t>
+              <w:t>11</w:t>
             </w:r>
             <w:r>
               <w:rPr>
@@ -1705,7 +1719,7 @@
                 <w:noProof/>
                 <w:webHidden/>
               </w:rPr>
-              <w:t>7</w:t>
+              <w:t>11</w:t>
             </w:r>
             <w:r>
               <w:rPr>
@@ -1797,7 +1811,7 @@
                 <w:noProof/>
                 <w:webHidden/>
               </w:rPr>
-              <w:t>7</w:t>
+              <w:t>11</w:t>
             </w:r>
             <w:r>
               <w:rPr>
@@ -1889,7 +1903,7 @@
                 <w:noProof/>
                 <w:webHidden/>
               </w:rPr>
-              <w:t>7</w:t>
+              <w:t>11</w:t>
             </w:r>
             <w:r>
               <w:rPr>
@@ -1981,7 +1995,7 @@
                 <w:noProof/>
                 <w:webHidden/>
               </w:rPr>
-              <w:t>7</w:t>
+              <w:t>11</w:t>
             </w:r>
             <w:r>
               <w:rPr>
@@ -2073,7 +2087,7 @@
                 <w:noProof/>
                 <w:webHidden/>
               </w:rPr>
-              <w:t>9</w:t>
+              <w:t>13</w:t>
             </w:r>
             <w:r>
               <w:rPr>
@@ -4146,7 +4160,7 @@
           <w:noProof/>
         </w:rPr>
         <w:drawing>
-          <wp:inline distT="0" distB="0" distL="0" distR="0" wp14:anchorId="4FF3CBF8" wp14:editId="38680DBF">
+          <wp:inline distT="0" distB="0" distL="0" distR="0" wp14:anchorId="4FF3CBF8" wp14:editId="3B540E9C">
             <wp:extent cx="5753100" cy="2295525"/>
             <wp:effectExtent l="0" t="0" r="0" b="9525"/>
             <wp:docPr id="521652892" name="Picture 1"/>
@@ -4354,27 +4368,14 @@
       <w:r>
         <w:t xml:space="preserve">Figura </w:t>
       </w:r>
-      <w:r>
-        <w:fldChar w:fldCharType="begin"/>
-      </w:r>
-      <w:r>
-        <w:instrText xml:space="preserve"> SEQ Figura \* ARABIC </w:instrText>
-      </w:r>
-      <w:r>
-        <w:fldChar w:fldCharType="separate"/>
-      </w:r>
-      <w:r>
-        <w:rPr>
-          <w:noProof/>
-        </w:rPr>
-        <w:t>2</w:t>
-      </w:r>
-      <w:r>
-        <w:rPr>
-          <w:noProof/>
-        </w:rPr>
-        <w:fldChar w:fldCharType="end"/>
-      </w:r>
+      <w:fldSimple w:instr=" SEQ Figura \* ARABIC ">
+        <w:r>
+          <w:rPr>
+            <w:noProof/>
+          </w:rPr>
+          <w:t>2</w:t>
+        </w:r>
+      </w:fldSimple>
       <w:r>
         <w:t xml:space="preserve"> - </w:t>
       </w:r>
@@ -4527,13 +4528,7 @@
         <w:rPr>
           <w:rFonts w:asciiTheme="minorHAnsi" w:hAnsiTheme="minorHAnsi" w:cstheme="minorHAnsi"/>
         </w:rPr>
-        <w:t xml:space="preserve"> </w:t>
-      </w:r>
-      <w:r>
-        <w:rPr>
-          <w:rFonts w:asciiTheme="minorHAnsi" w:hAnsiTheme="minorHAnsi" w:cstheme="minorHAnsi"/>
-        </w:rPr>
-        <w:t>e Autenticação de Usuários</w:t>
+        <w:t xml:space="preserve"> e Autenticação de Usuários</w:t>
       </w:r>
     </w:p>
     <w:p>
@@ -4573,55 +4568,25 @@
           <w:b w:val="0"/>
           <w:bCs/>
         </w:rPr>
-        <w:t>o</w:t>
-      </w:r>
+        <w:t xml:space="preserve">os </w:t>
+      </w:r>
+      <w:proofErr w:type="spellStart"/>
       <w:r>
         <w:rPr>
           <w:rFonts w:asciiTheme="minorHAnsi" w:hAnsiTheme="minorHAnsi" w:cstheme="minorHAnsi"/>
           <w:b w:val="0"/>
           <w:bCs/>
         </w:rPr>
-        <w:t xml:space="preserve"> Usuário</w:t>
-      </w:r>
+        <w:t>Voluntarios</w:t>
+      </w:r>
+      <w:proofErr w:type="spellEnd"/>
       <w:r>
         <w:rPr>
           <w:rFonts w:asciiTheme="minorHAnsi" w:hAnsiTheme="minorHAnsi" w:cstheme="minorHAnsi"/>
           <w:b w:val="0"/>
           <w:bCs/>
         </w:rPr>
-        <w:t xml:space="preserve"> -</w:t>
-      </w:r>
-      <w:r>
-        <w:rPr>
-          <w:rFonts w:asciiTheme="minorHAnsi" w:hAnsiTheme="minorHAnsi" w:cstheme="minorHAnsi"/>
-          <w:b w:val="0"/>
-          <w:bCs/>
-        </w:rPr>
-        <w:t xml:space="preserve"> Permitir que novos usuários</w:t>
-      </w:r>
-      <w:r>
-        <w:rPr>
-          <w:rFonts w:asciiTheme="minorHAnsi" w:hAnsiTheme="minorHAnsi" w:cstheme="minorHAnsi"/>
-          <w:b w:val="0"/>
-          <w:bCs/>
-        </w:rPr>
-        <w:t>(voluntários)</w:t>
-      </w:r>
-      <w:r>
-        <w:rPr>
-          <w:rFonts w:asciiTheme="minorHAnsi" w:hAnsiTheme="minorHAnsi" w:cstheme="minorHAnsi"/>
-          <w:b w:val="0"/>
-          <w:bCs/>
-        </w:rPr>
-        <w:t xml:space="preserve"> criem uma conta fornecendo informações como nome, e-mail, senha e informações de perfil</w:t>
-      </w:r>
-      <w:r>
-        <w:rPr>
-          <w:rFonts w:asciiTheme="minorHAnsi" w:hAnsiTheme="minorHAnsi" w:cstheme="minorHAnsi"/>
-          <w:b w:val="0"/>
-          <w:bCs/>
-        </w:rPr>
-        <w:t>.</w:t>
+        <w:t>- Permitir que novos usuários(voluntários) criem uma conta fornecendo informações como nome, e-mail, senha e informações de perfil.</w:t>
       </w:r>
     </w:p>
     <w:p>
@@ -4643,23 +4608,7 @@
           <w:b w:val="0"/>
           <w:bCs/>
         </w:rPr>
-        <w:t>Login</w:t>
-      </w:r>
-      <w:r>
-        <w:rPr>
-          <w:rFonts w:asciiTheme="minorHAnsi" w:hAnsiTheme="minorHAnsi" w:cstheme="minorHAnsi"/>
-          <w:b w:val="0"/>
-          <w:bCs/>
-        </w:rPr>
-        <w:t xml:space="preserve"> -</w:t>
-      </w:r>
-      <w:r>
-        <w:rPr>
-          <w:rFonts w:asciiTheme="minorHAnsi" w:hAnsiTheme="minorHAnsi" w:cstheme="minorHAnsi"/>
-          <w:b w:val="0"/>
-          <w:bCs/>
-        </w:rPr>
-        <w:t xml:space="preserve"> Autenticação segura para que </w:t>
+        <w:t xml:space="preserve">Login - Autenticação segura para que </w:t>
       </w:r>
       <w:proofErr w:type="spellStart"/>
       <w:r>
@@ -4744,23 +4693,7 @@
           <w:b w:val="0"/>
           <w:bCs/>
         </w:rPr>
-        <w:t>Recuperação de Senha</w:t>
-      </w:r>
-      <w:r>
-        <w:rPr>
-          <w:rFonts w:asciiTheme="minorHAnsi" w:hAnsiTheme="minorHAnsi" w:cstheme="minorHAnsi"/>
-          <w:b w:val="0"/>
-          <w:bCs/>
-        </w:rPr>
-        <w:t xml:space="preserve"> -</w:t>
-      </w:r>
-      <w:r>
-        <w:rPr>
-          <w:rFonts w:asciiTheme="minorHAnsi" w:hAnsiTheme="minorHAnsi" w:cstheme="minorHAnsi"/>
-          <w:b w:val="0"/>
-          <w:bCs/>
-        </w:rPr>
-        <w:t xml:space="preserve"> Funcionalidade para recuperação ou redefinição de senha via e-mail ou SMS.</w:t>
+        <w:t>Recuperação de Senha - Funcionalidade para recuperação ou redefinição de senha via e-mail ou SMS.</w:t>
       </w:r>
     </w:p>
     <w:p>
@@ -4800,13 +4733,7 @@
         <w:rPr>
           <w:rFonts w:asciiTheme="minorHAnsi" w:hAnsiTheme="minorHAnsi" w:cstheme="minorHAnsi"/>
         </w:rPr>
-        <w:t xml:space="preserve"> -</w:t>
-      </w:r>
-      <w:r>
-        <w:rPr>
-          <w:rFonts w:asciiTheme="minorHAnsi" w:hAnsiTheme="minorHAnsi" w:cstheme="minorHAnsi"/>
-        </w:rPr>
-        <w:t xml:space="preserve"> Enviar notificações sobre promoções, atualizações de pedidos, novas funcionalidades, etc.</w:t>
+        <w:t xml:space="preserve"> - Enviar notificações sobre promoções, atualizações de pedidos, novas funcionalidades, etc.</w:t>
       </w:r>
     </w:p>
     <w:p>
@@ -4840,37 +4767,7 @@
         <w:rPr>
           <w:rFonts w:asciiTheme="minorHAnsi" w:hAnsiTheme="minorHAnsi" w:cstheme="minorHAnsi"/>
         </w:rPr>
-        <w:t>Gestão d</w:t>
-      </w:r>
-      <w:r>
-        <w:rPr>
-          <w:rFonts w:asciiTheme="minorHAnsi" w:hAnsiTheme="minorHAnsi" w:cstheme="minorHAnsi"/>
-        </w:rPr>
-        <w:t>os Voluntários</w:t>
-      </w:r>
-      <w:r>
-        <w:rPr>
-          <w:rFonts w:asciiTheme="minorHAnsi" w:hAnsiTheme="minorHAnsi" w:cstheme="minorHAnsi"/>
-        </w:rPr>
-        <w:t xml:space="preserve">: Visualizar e </w:t>
-      </w:r>
-      <w:r>
-        <w:rPr>
-          <w:rFonts w:asciiTheme="minorHAnsi" w:hAnsiTheme="minorHAnsi" w:cstheme="minorHAnsi"/>
-        </w:rPr>
-        <w:t xml:space="preserve">gerir as </w:t>
-      </w:r>
-      <w:r>
-        <w:rPr>
-          <w:rFonts w:asciiTheme="minorHAnsi" w:hAnsiTheme="minorHAnsi" w:cstheme="minorHAnsi"/>
-        </w:rPr>
-        <w:t>contas d</w:t>
-      </w:r>
-      <w:r>
-        <w:rPr>
-          <w:rFonts w:asciiTheme="minorHAnsi" w:hAnsiTheme="minorHAnsi" w:cstheme="minorHAnsi"/>
-        </w:rPr>
-        <w:t xml:space="preserve">os </w:t>
+        <w:t xml:space="preserve">Gestão dos Voluntários: Visualizar e gerir as contas dos </w:t>
       </w:r>
       <w:r>
         <w:rPr>
@@ -4901,25 +4798,7 @@
         <w:rPr>
           <w:rFonts w:asciiTheme="minorHAnsi" w:hAnsiTheme="minorHAnsi" w:cstheme="minorHAnsi"/>
         </w:rPr>
-        <w:t xml:space="preserve">Relatórios e Análises: Gerar relatórios sobre </w:t>
-      </w:r>
-      <w:r>
-        <w:rPr>
-          <w:rFonts w:asciiTheme="minorHAnsi" w:hAnsiTheme="minorHAnsi" w:cstheme="minorHAnsi"/>
-        </w:rPr>
-        <w:t>visitas</w:t>
-      </w:r>
-      <w:r>
-        <w:rPr>
-          <w:rFonts w:asciiTheme="minorHAnsi" w:hAnsiTheme="minorHAnsi" w:cstheme="minorHAnsi"/>
-        </w:rPr>
-        <w:t>, desempenho d</w:t>
-      </w:r>
-      <w:r>
-        <w:rPr>
-          <w:rFonts w:asciiTheme="minorHAnsi" w:hAnsiTheme="minorHAnsi" w:cstheme="minorHAnsi"/>
-        </w:rPr>
-        <w:t>a loja social</w:t>
+        <w:t>Relatórios e Análises: Gerar relatórios sobre visitas, desempenho da loja social</w:t>
       </w:r>
       <w:r>
         <w:rPr>
@@ -4962,19 +4841,7 @@
         <w:rPr>
           <w:rFonts w:asciiTheme="minorHAnsi" w:hAnsiTheme="minorHAnsi" w:cstheme="minorHAnsi"/>
         </w:rPr>
-        <w:t>Os requisitos não funcionais são critérios que não estão diretamente relacionados às</w:t>
-      </w:r>
-      <w:r>
-        <w:rPr>
-          <w:rFonts w:asciiTheme="minorHAnsi" w:hAnsiTheme="minorHAnsi" w:cstheme="minorHAnsi"/>
-        </w:rPr>
-        <w:t xml:space="preserve"> </w:t>
-      </w:r>
-      <w:r>
-        <w:rPr>
-          <w:rFonts w:asciiTheme="minorHAnsi" w:hAnsiTheme="minorHAnsi" w:cstheme="minorHAnsi"/>
-        </w:rPr>
-        <w:t>funcionalidades específicas do sistema, mas descrevem as características e restrições que afetam a qualidade, o desempenho e a segurança do sistema</w:t>
+        <w:t>Os requisitos não funcionais são critérios que não estão diretamente relacionados às funcionalidades específicas do sistema, mas descrevem as características e restrições que afetam a qualidade, o desempenho e a segurança do sistema</w:t>
       </w:r>
       <w:r>
         <w:rPr>
@@ -4986,13 +4853,7 @@
         <w:rPr>
           <w:rFonts w:asciiTheme="minorHAnsi" w:hAnsiTheme="minorHAnsi" w:cstheme="minorHAnsi"/>
         </w:rPr>
-        <w:t xml:space="preserve"> </w:t>
-      </w:r>
-      <w:r>
-        <w:rPr>
-          <w:rFonts w:asciiTheme="minorHAnsi" w:hAnsiTheme="minorHAnsi" w:cstheme="minorHAnsi"/>
-        </w:rPr>
-        <w:t>Aqui estão alguns requisitos não funcionais que podem ser relevantes para o projeto</w:t>
+        <w:t xml:space="preserve"> Aqui estão alguns requisitos não funcionais que podem ser relevantes para o projeto</w:t>
       </w:r>
       <w:r>
         <w:rPr>
@@ -5032,19 +4893,7 @@
         <w:rPr>
           <w:rFonts w:asciiTheme="minorHAnsi" w:hAnsiTheme="minorHAnsi" w:cstheme="minorHAnsi"/>
         </w:rPr>
-        <w:t>Tempo de Resposta</w:t>
-      </w:r>
-      <w:r>
-        <w:rPr>
-          <w:rFonts w:asciiTheme="minorHAnsi" w:hAnsiTheme="minorHAnsi" w:cstheme="minorHAnsi"/>
-        </w:rPr>
-        <w:t xml:space="preserve"> - </w:t>
-      </w:r>
-      <w:r>
-        <w:rPr>
-          <w:rFonts w:asciiTheme="minorHAnsi" w:hAnsiTheme="minorHAnsi" w:cstheme="minorHAnsi"/>
-        </w:rPr>
-        <w:t>A aplicação deve carregar páginas e responder a interações do usuário em menos de 2 segundos.</w:t>
+        <w:t>Tempo de Resposta - A aplicação deve carregar páginas e responder a interações do usuário em menos de 2 segundos.</w:t>
       </w:r>
     </w:p>
     <w:p>
@@ -5062,19 +4911,7 @@
         <w:rPr>
           <w:rFonts w:asciiTheme="minorHAnsi" w:hAnsiTheme="minorHAnsi" w:cstheme="minorHAnsi"/>
         </w:rPr>
-        <w:t>Escalabilidade</w:t>
-      </w:r>
-      <w:r>
-        <w:rPr>
-          <w:rFonts w:asciiTheme="minorHAnsi" w:hAnsiTheme="minorHAnsi" w:cstheme="minorHAnsi"/>
-        </w:rPr>
-        <w:t xml:space="preserve"> - </w:t>
-      </w:r>
-      <w:r>
-        <w:rPr>
-          <w:rFonts w:asciiTheme="minorHAnsi" w:hAnsiTheme="minorHAnsi" w:cstheme="minorHAnsi"/>
-        </w:rPr>
-        <w:t>O sistema deve ser capaz de suportar um aumento no número de usuários e transações sem perda de desempenho</w:t>
+        <w:t>Escalabilidade - O sistema deve ser capaz de suportar um aumento no número de usuários e transações sem perda de desempenho</w:t>
       </w:r>
       <w:r>
         <w:rPr>
@@ -5099,19 +4936,7 @@
           <w:rFonts w:asciiTheme="minorHAnsi" w:hAnsiTheme="minorHAnsi" w:cstheme="minorHAnsi"/>
         </w:rPr>
         <w:lastRenderedPageBreak/>
-        <w:t>Disponibilidade</w:t>
-      </w:r>
-      <w:r>
-        <w:rPr>
-          <w:rFonts w:asciiTheme="minorHAnsi" w:hAnsiTheme="minorHAnsi" w:cstheme="minorHAnsi"/>
-        </w:rPr>
-        <w:t xml:space="preserve"> -</w:t>
-      </w:r>
-      <w:r>
-        <w:rPr>
-          <w:rFonts w:asciiTheme="minorHAnsi" w:hAnsiTheme="minorHAnsi" w:cstheme="minorHAnsi"/>
-        </w:rPr>
-        <w:t xml:space="preserve"> Garantir que a aplicação esteja disponível 99,9% do tempo, com mínimo tempo de inatividade.</w:t>
+        <w:t>Disponibilidade - Garantir que a aplicação esteja disponível 99,9% do tempo, com mínimo tempo de inatividade.</w:t>
       </w:r>
     </w:p>
     <w:p/>
@@ -5138,49 +4963,7 @@
         <w:rPr>
           <w:rFonts w:asciiTheme="minorHAnsi" w:hAnsiTheme="minorHAnsi" w:cstheme="minorHAnsi"/>
         </w:rPr>
-        <w:t>Autenticação e Autorização</w:t>
-      </w:r>
-      <w:r>
-        <w:rPr>
-          <w:rFonts w:asciiTheme="minorHAnsi" w:hAnsiTheme="minorHAnsi" w:cstheme="minorHAnsi"/>
-        </w:rPr>
-        <w:t xml:space="preserve"> - </w:t>
-      </w:r>
-      <w:r>
-        <w:rPr>
-          <w:rFonts w:asciiTheme="minorHAnsi" w:hAnsiTheme="minorHAnsi" w:cstheme="minorHAnsi"/>
-        </w:rPr>
-        <w:t xml:space="preserve">Implementar mecanismos seguros de login e </w:t>
-      </w:r>
-      <w:r>
-        <w:rPr>
-          <w:rFonts w:asciiTheme="minorHAnsi" w:hAnsiTheme="minorHAnsi" w:cstheme="minorHAnsi"/>
-        </w:rPr>
-        <w:t xml:space="preserve">de </w:t>
-      </w:r>
-      <w:r>
-        <w:rPr>
-          <w:rFonts w:asciiTheme="minorHAnsi" w:hAnsiTheme="minorHAnsi" w:cstheme="minorHAnsi"/>
-        </w:rPr>
-        <w:t>control</w:t>
-      </w:r>
-      <w:r>
-        <w:rPr>
-          <w:rFonts w:asciiTheme="minorHAnsi" w:hAnsiTheme="minorHAnsi" w:cstheme="minorHAnsi"/>
-        </w:rPr>
-        <w:t>ar o</w:t>
-      </w:r>
-      <w:r>
-        <w:rPr>
-          <w:rFonts w:asciiTheme="minorHAnsi" w:hAnsiTheme="minorHAnsi" w:cstheme="minorHAnsi"/>
-        </w:rPr>
-        <w:t xml:space="preserve"> acesso</w:t>
-      </w:r>
-      <w:r>
-        <w:rPr>
-          <w:rFonts w:asciiTheme="minorHAnsi" w:hAnsiTheme="minorHAnsi" w:cstheme="minorHAnsi"/>
-        </w:rPr>
-        <w:t xml:space="preserve"> dos voluntários.</w:t>
+        <w:t>Autenticação e Autorização - Implementar mecanismos seguros de login e de controlar o acesso dos voluntários.</w:t>
       </w:r>
     </w:p>
     <w:p>
@@ -5198,19 +4981,7 @@
         <w:rPr>
           <w:rFonts w:asciiTheme="minorHAnsi" w:hAnsiTheme="minorHAnsi" w:cstheme="minorHAnsi"/>
         </w:rPr>
-        <w:t>Proteção de Dados</w:t>
-      </w:r>
-      <w:r>
-        <w:rPr>
-          <w:rFonts w:asciiTheme="minorHAnsi" w:hAnsiTheme="minorHAnsi" w:cstheme="minorHAnsi"/>
-        </w:rPr>
-        <w:t xml:space="preserve"> - </w:t>
-      </w:r>
-      <w:r>
-        <w:rPr>
-          <w:rFonts w:asciiTheme="minorHAnsi" w:hAnsiTheme="minorHAnsi" w:cstheme="minorHAnsi"/>
-        </w:rPr>
-        <w:t>Criptografar dados sensíveis tanto em trânsito (SSL/TLS) quanto em repouso.</w:t>
+        <w:t>Proteção de Dados - Criptografar dados sensíveis tanto em trânsito (SSL/TLS) quanto em repouso.</w:t>
       </w:r>
     </w:p>
     <w:p>
@@ -5228,31 +4999,7 @@
         <w:rPr>
           <w:rFonts w:asciiTheme="minorHAnsi" w:hAnsiTheme="minorHAnsi" w:cstheme="minorHAnsi"/>
         </w:rPr>
-        <w:t>Conformidade com LGPD/GDPR</w:t>
-      </w:r>
-      <w:r>
-        <w:rPr>
-          <w:rFonts w:asciiTheme="minorHAnsi" w:hAnsiTheme="minorHAnsi" w:cstheme="minorHAnsi"/>
-        </w:rPr>
-        <w:t xml:space="preserve"> -</w:t>
-      </w:r>
-      <w:r>
-        <w:rPr>
-          <w:rFonts w:asciiTheme="minorHAnsi" w:hAnsiTheme="minorHAnsi" w:cstheme="minorHAnsi"/>
-        </w:rPr>
-        <w:t xml:space="preserve"> Assegurar que </w:t>
-      </w:r>
-      <w:r>
-        <w:rPr>
-          <w:rFonts w:asciiTheme="minorHAnsi" w:hAnsiTheme="minorHAnsi" w:cstheme="minorHAnsi"/>
-        </w:rPr>
-        <w:t xml:space="preserve">o </w:t>
-      </w:r>
-      <w:r>
-        <w:rPr>
-          <w:rFonts w:asciiTheme="minorHAnsi" w:hAnsiTheme="minorHAnsi" w:cstheme="minorHAnsi"/>
-        </w:rPr>
-        <w:t>armazenamento e processamento de dados dos usuários estejam em conformidade com as legislações de proteção de dados.</w:t>
+        <w:t>Conformidade com LGPD/GDPR - Assegurar que o armazenamento e processamento de dados dos usuários estejam em conformidade com as legislações de proteção de dados.</w:t>
       </w:r>
     </w:p>
     <w:p>
@@ -5270,19 +5017,7 @@
         <w:rPr>
           <w:rFonts w:asciiTheme="minorHAnsi" w:hAnsiTheme="minorHAnsi" w:cstheme="minorHAnsi"/>
         </w:rPr>
-        <w:t>Prevenção de Ataques</w:t>
-      </w:r>
-      <w:r>
-        <w:rPr>
-          <w:rFonts w:asciiTheme="minorHAnsi" w:hAnsiTheme="minorHAnsi" w:cstheme="minorHAnsi"/>
-        </w:rPr>
-        <w:t xml:space="preserve"> - </w:t>
-      </w:r>
-      <w:r>
-        <w:rPr>
-          <w:rFonts w:asciiTheme="minorHAnsi" w:hAnsiTheme="minorHAnsi" w:cstheme="minorHAnsi"/>
-        </w:rPr>
-        <w:t xml:space="preserve">Implementar medidas para proteger </w:t>
+        <w:t xml:space="preserve">Prevenção de Ataques - Implementar medidas para proteger </w:t>
       </w:r>
       <w:proofErr w:type="gramStart"/>
       <w:r>
@@ -5296,13 +5031,7 @@
         <w:rPr>
           <w:rFonts w:asciiTheme="minorHAnsi" w:hAnsiTheme="minorHAnsi" w:cstheme="minorHAnsi"/>
         </w:rPr>
-        <w:t xml:space="preserve"> comuns</w:t>
-      </w:r>
-      <w:r>
-        <w:rPr>
-          <w:rFonts w:asciiTheme="minorHAnsi" w:hAnsiTheme="minorHAnsi" w:cstheme="minorHAnsi"/>
-        </w:rPr>
-        <w:t>.</w:t>
+        <w:t xml:space="preserve"> comuns.</w:t>
       </w:r>
     </w:p>
     <w:p>
@@ -5329,7 +5058,13 @@
         </w:rPr>
       </w:pPr>
     </w:p>
-    <w:p/>
+    <w:p>
+      <w:pPr>
+        <w:rPr>
+          <w:rFonts w:asciiTheme="minorHAnsi" w:hAnsiTheme="minorHAnsi" w:cstheme="minorHAnsi"/>
+        </w:rPr>
+      </w:pPr>
+    </w:p>
     <w:p>
       <w:pPr>
         <w:pStyle w:val="Heading1"/>
@@ -5461,6 +5196,9 @@
           <w:ilvl w:val="0"/>
           <w:numId w:val="5"/>
         </w:numPr>
+        <w:rPr>
+          <w:rFonts w:asciiTheme="minorHAnsi" w:hAnsiTheme="minorHAnsi" w:cstheme="minorHAnsi"/>
+        </w:rPr>
       </w:pPr>
       <w:r>
         <w:rPr>
@@ -5485,92 +5223,89 @@
         <w:rPr>
           <w:rFonts w:asciiTheme="minorHAnsi" w:hAnsiTheme="minorHAnsi" w:cstheme="minorHAnsi"/>
         </w:rPr>
-        <w:t>Diogo (Developer) -</w:t>
-      </w:r>
+        <w:t>Diogo (Developer) - Responsável pelo desenvolvimento do projeto maioritariamente pela parte da programação do mesmo e da escolha das frameworks e arquiteturas principias importantes para o projeto.</w:t>
+      </w:r>
+    </w:p>
+    <w:p>
+      <w:pPr>
+        <w:ind w:firstLine="0"/>
+        <w:rPr>
+          <w:rFonts w:asciiTheme="minorHAnsi" w:hAnsiTheme="minorHAnsi" w:cstheme="minorHAnsi"/>
+        </w:rPr>
+      </w:pPr>
+    </w:p>
+    <w:p>
+      <w:pPr>
+        <w:ind w:firstLine="0"/>
+        <w:rPr>
+          <w:rFonts w:asciiTheme="minorHAnsi" w:hAnsiTheme="minorHAnsi" w:cstheme="minorHAnsi"/>
+        </w:rPr>
+      </w:pPr>
+      <w:r>
+        <w:rPr>
+          <w:rFonts w:asciiTheme="minorHAnsi" w:hAnsiTheme="minorHAnsi" w:cstheme="minorHAnsi"/>
+        </w:rPr>
+        <w:t>Alem das especificações acima de cada um dos membros do projeto, todos os membros do mesmo são responsáveis e vão ser realizadas reuniões de regulares de acompanhamento de todas as fases do projeto. A partilha de informações entre os membros da equipa e fundamental e encorajada para garantir o sucesso do projeto de acordo com o planeamento do mesmo.</w:t>
+      </w:r>
+    </w:p>
+    <w:p>
+      <w:pPr>
+        <w:ind w:firstLine="0"/>
+        <w:rPr>
+          <w:rFonts w:asciiTheme="minorHAnsi" w:hAnsiTheme="minorHAnsi" w:cstheme="minorHAnsi"/>
+        </w:rPr>
+      </w:pPr>
+    </w:p>
+    <w:p>
+      <w:pPr>
+        <w:ind w:firstLine="0"/>
+        <w:rPr>
+          <w:rFonts w:asciiTheme="minorHAnsi" w:hAnsiTheme="minorHAnsi" w:cstheme="minorHAnsi"/>
+        </w:rPr>
+      </w:pPr>
+    </w:p>
+    <w:p>
+      <w:pPr>
+        <w:ind w:firstLine="0"/>
+        <w:rPr>
+          <w:rFonts w:asciiTheme="minorHAnsi" w:hAnsiTheme="minorHAnsi" w:cstheme="minorHAnsi"/>
+        </w:rPr>
+      </w:pPr>
+    </w:p>
+    <w:p>
+      <w:pPr>
+        <w:ind w:firstLine="0"/>
+        <w:rPr>
+          <w:rFonts w:asciiTheme="minorHAnsi" w:hAnsiTheme="minorHAnsi" w:cstheme="minorHAnsi"/>
+        </w:rPr>
+      </w:pPr>
+    </w:p>
+    <w:p>
+      <w:pPr>
+        <w:ind w:firstLine="0"/>
+        <w:rPr>
+          <w:rFonts w:asciiTheme="minorHAnsi" w:hAnsiTheme="minorHAnsi" w:cstheme="minorHAnsi"/>
+        </w:rPr>
+      </w:pPr>
+    </w:p>
+    <w:p>
+      <w:pPr>
+        <w:pStyle w:val="Heading2"/>
+        <w:rPr>
+          <w:rFonts w:asciiTheme="minorHAnsi" w:hAnsiTheme="minorHAnsi" w:cstheme="minorHAnsi"/>
+        </w:rPr>
+      </w:pPr>
       <w:r>
         <w:rPr>
           <w:rFonts w:asciiTheme="minorHAnsi" w:hAnsiTheme="minorHAnsi" w:cstheme="minorHAnsi"/>
         </w:rPr>
         <w:t xml:space="preserve"> </w:t>
       </w:r>
-      <w:r>
-        <w:rPr>
-          <w:rFonts w:asciiTheme="minorHAnsi" w:hAnsiTheme="minorHAnsi" w:cstheme="minorHAnsi"/>
-        </w:rPr>
-        <w:t>Responsável pelo desenvolvimento do projeto maioritariamente pela parte da programação do mesmo e da escolha das frameworks e arquiteturas principias importantes para o projeto.</w:t>
-      </w:r>
-    </w:p>
-    <w:p>
-      <w:pPr>
-        <w:ind w:firstLine="0"/>
-        <w:rPr>
-          <w:rFonts w:asciiTheme="minorHAnsi" w:hAnsiTheme="minorHAnsi" w:cstheme="minorHAnsi"/>
-        </w:rPr>
-      </w:pPr>
-    </w:p>
-    <w:p>
-      <w:pPr>
-        <w:ind w:firstLine="0"/>
-        <w:rPr>
-          <w:rFonts w:asciiTheme="minorHAnsi" w:hAnsiTheme="minorHAnsi" w:cstheme="minorHAnsi"/>
-        </w:rPr>
-      </w:pPr>
-      <w:r>
-        <w:rPr>
-          <w:rFonts w:asciiTheme="minorHAnsi" w:hAnsiTheme="minorHAnsi" w:cstheme="minorHAnsi"/>
-        </w:rPr>
-        <w:t>Alem das especificações acima de cada um dos membros do projeto, todos os membros do mesmo são responsáveis e vão ser realizadas reuniões de regulares de acompanhamento de todas as fases do projeto. A partilha de informações entre os membros da equipa e fundamental e encorajada para garantir o sucesso do projeto de acordo com o planeamento do mesmo.</w:t>
-      </w:r>
-    </w:p>
-    <w:p>
-      <w:pPr>
-        <w:ind w:firstLine="0"/>
-        <w:rPr>
-          <w:rFonts w:asciiTheme="minorHAnsi" w:hAnsiTheme="minorHAnsi" w:cstheme="minorHAnsi"/>
-        </w:rPr>
-      </w:pPr>
-    </w:p>
-    <w:p>
-      <w:pPr>
-        <w:ind w:firstLine="0"/>
-        <w:rPr>
-          <w:rFonts w:asciiTheme="minorHAnsi" w:hAnsiTheme="minorHAnsi" w:cstheme="minorHAnsi"/>
-        </w:rPr>
-      </w:pPr>
-    </w:p>
-    <w:p>
-      <w:pPr>
-        <w:ind w:firstLine="0"/>
-        <w:rPr>
-          <w:rFonts w:asciiTheme="minorHAnsi" w:hAnsiTheme="minorHAnsi" w:cstheme="minorHAnsi"/>
-        </w:rPr>
-      </w:pPr>
-    </w:p>
-    <w:p>
-      <w:pPr>
-        <w:ind w:firstLine="0"/>
-        <w:rPr>
-          <w:rFonts w:asciiTheme="minorHAnsi" w:hAnsiTheme="minorHAnsi" w:cstheme="minorHAnsi"/>
-        </w:rPr>
-      </w:pPr>
-    </w:p>
-    <w:p>
-      <w:pPr>
-        <w:ind w:firstLine="0"/>
-        <w:rPr>
-          <w:rFonts w:asciiTheme="minorHAnsi" w:hAnsiTheme="minorHAnsi" w:cstheme="minorHAnsi"/>
-        </w:rPr>
-      </w:pPr>
-    </w:p>
-    <w:p>
-      <w:pPr>
-        <w:pStyle w:val="Heading2"/>
-      </w:pPr>
-      <w:r>
-        <w:t xml:space="preserve"> </w:t>
-      </w:r>
       <w:bookmarkStart w:id="7" w:name="_Toc178629486"/>
       <w:r>
+        <w:rPr>
+          <w:rFonts w:asciiTheme="minorHAnsi" w:hAnsiTheme="minorHAnsi" w:cstheme="minorHAnsi"/>
+        </w:rPr>
         <w:t>Regulamento interno</w:t>
       </w:r>
       <w:bookmarkEnd w:id="7"/>
@@ -5585,19 +5320,7 @@
         <w:rPr>
           <w:rFonts w:asciiTheme="minorHAnsi" w:hAnsiTheme="minorHAnsi" w:cstheme="minorHAnsi"/>
         </w:rPr>
-        <w:t>A criação de um regulamento para a equipa d</w:t>
-      </w:r>
-      <w:r>
-        <w:rPr>
-          <w:rFonts w:asciiTheme="minorHAnsi" w:hAnsiTheme="minorHAnsi" w:cstheme="minorHAnsi"/>
-        </w:rPr>
-        <w:t>o projeto</w:t>
-      </w:r>
-      <w:r>
-        <w:rPr>
-          <w:rFonts w:asciiTheme="minorHAnsi" w:hAnsiTheme="minorHAnsi" w:cstheme="minorHAnsi"/>
-        </w:rPr>
-        <w:t xml:space="preserve"> é uma medida importante para estabelecer medidas claras, garantindo um ambiente de trabalho produtivo. Detalhamos aqui o regulamento da nossa equipa: </w:t>
+        <w:t>A criação de um regulamento para a equipa do projeto é uma medida importante para estabelecer medidas claras, garantindo um ambiente de trabalho produtivo. Detalhamos aqui o regulamento da nossa equipa: </w:t>
       </w:r>
     </w:p>
     <w:p>
@@ -5615,55 +5338,7 @@
         <w:rPr>
           <w:rFonts w:asciiTheme="minorHAnsi" w:hAnsiTheme="minorHAnsi" w:cstheme="minorHAnsi"/>
         </w:rPr>
-        <w:t>Estrutura da equipa - A equipa é composta por três membros nomeadamente:</w:t>
-      </w:r>
-      <w:r>
-        <w:rPr>
-          <w:rFonts w:asciiTheme="minorHAnsi" w:hAnsiTheme="minorHAnsi" w:cstheme="minorHAnsi"/>
-        </w:rPr>
-        <w:t xml:space="preserve"> João, Vítor e o Diogo. Vítor</w:t>
-      </w:r>
-      <w:r>
-        <w:rPr>
-          <w:rFonts w:asciiTheme="minorHAnsi" w:hAnsiTheme="minorHAnsi" w:cstheme="minorHAnsi"/>
-        </w:rPr>
-        <w:t xml:space="preserve"> atua como developer, o </w:t>
-      </w:r>
-      <w:r>
-        <w:rPr>
-          <w:rFonts w:asciiTheme="minorHAnsi" w:hAnsiTheme="minorHAnsi" w:cstheme="minorHAnsi"/>
-        </w:rPr>
-        <w:t xml:space="preserve">Diogo também atua </w:t>
-      </w:r>
-      <w:r>
-        <w:rPr>
-          <w:rFonts w:asciiTheme="minorHAnsi" w:hAnsiTheme="minorHAnsi" w:cstheme="minorHAnsi"/>
-        </w:rPr>
-        <w:t xml:space="preserve">como </w:t>
-      </w:r>
-      <w:r>
-        <w:rPr>
-          <w:rFonts w:asciiTheme="minorHAnsi" w:hAnsiTheme="minorHAnsi" w:cstheme="minorHAnsi"/>
-        </w:rPr>
-        <w:t>developer</w:t>
-      </w:r>
-      <w:r>
-        <w:rPr>
-          <w:rFonts w:asciiTheme="minorHAnsi" w:hAnsiTheme="minorHAnsi" w:cstheme="minorHAnsi"/>
-        </w:rPr>
-        <w:t xml:space="preserve"> e o </w:t>
-      </w:r>
-      <w:r>
-        <w:rPr>
-          <w:rFonts w:asciiTheme="minorHAnsi" w:hAnsiTheme="minorHAnsi" w:cstheme="minorHAnsi"/>
-        </w:rPr>
-        <w:t>João</w:t>
-      </w:r>
-      <w:r>
-        <w:rPr>
-          <w:rFonts w:asciiTheme="minorHAnsi" w:hAnsiTheme="minorHAnsi" w:cstheme="minorHAnsi"/>
-        </w:rPr>
-        <w:t xml:space="preserve"> como Scrum Master e Project Manager.</w:t>
+        <w:t>Estrutura da equipa - A equipa é composta por três membros nomeadamente: João, Vítor e o Diogo. Vítor atua como developer, o Diogo também atua como developer e o João como Scrum Master e Project Manager.</w:t>
       </w:r>
     </w:p>
     <w:p>
@@ -5681,37 +5356,7 @@
         <w:rPr>
           <w:rFonts w:asciiTheme="minorHAnsi" w:hAnsiTheme="minorHAnsi" w:cstheme="minorHAnsi"/>
         </w:rPr>
-        <w:t xml:space="preserve">Comunicação - </w:t>
-      </w:r>
-      <w:r>
-        <w:rPr>
-          <w:rFonts w:asciiTheme="minorHAnsi" w:hAnsiTheme="minorHAnsi" w:cstheme="minorHAnsi"/>
-        </w:rPr>
-        <w:t>A comunicação dos membros é fundamental, devem</w:t>
-      </w:r>
-      <w:r>
-        <w:rPr>
-          <w:rFonts w:asciiTheme="minorHAnsi" w:hAnsiTheme="minorHAnsi" w:cstheme="minorHAnsi"/>
-        </w:rPr>
-        <w:t>os</w:t>
-      </w:r>
-      <w:r>
-        <w:rPr>
-          <w:rFonts w:asciiTheme="minorHAnsi" w:hAnsiTheme="minorHAnsi" w:cstheme="minorHAnsi"/>
-        </w:rPr>
-        <w:t xml:space="preserve"> manter uma comunicação aberta e regular entre </w:t>
-      </w:r>
-      <w:r>
-        <w:rPr>
-          <w:rFonts w:asciiTheme="minorHAnsi" w:hAnsiTheme="minorHAnsi" w:cstheme="minorHAnsi"/>
-        </w:rPr>
-        <w:t>os mesmos do projeto</w:t>
-      </w:r>
-      <w:r>
-        <w:rPr>
-          <w:rFonts w:asciiTheme="minorHAnsi" w:hAnsiTheme="minorHAnsi" w:cstheme="minorHAnsi"/>
-        </w:rPr>
-        <w:t>. Reuniões regulares serão agendadas para discutir o progresso do projeto, bem como problemas e atualizações.</w:t>
+        <w:t>Comunicação - A comunicação dos membros é fundamental, devemos manter uma comunicação aberta e regular entre os mesmos do projeto. Reuniões regulares serão agendadas para discutir o progresso do projeto, bem como problemas e atualizações.</w:t>
       </w:r>
     </w:p>
     <w:p>
@@ -5730,55 +5375,7 @@
           <w:rFonts w:asciiTheme="minorHAnsi" w:hAnsiTheme="minorHAnsi" w:cstheme="minorHAnsi"/>
         </w:rPr>
         <w:lastRenderedPageBreak/>
-        <w:t>Deadlines – As deadlines fazem parte de</w:t>
-      </w:r>
-      <w:r>
-        <w:rPr>
-          <w:rFonts w:asciiTheme="minorHAnsi" w:hAnsiTheme="minorHAnsi" w:cstheme="minorHAnsi"/>
-        </w:rPr>
-        <w:t xml:space="preserve"> uma parte fundamental para o projeto, devendo ser elas respeitados cuidadosamente por cada membro do grupo. </w:t>
-      </w:r>
-      <w:r>
-        <w:rPr>
-          <w:rFonts w:asciiTheme="minorHAnsi" w:hAnsiTheme="minorHAnsi" w:cstheme="minorHAnsi"/>
-        </w:rPr>
-        <w:t>Os membros d</w:t>
-      </w:r>
-      <w:r>
-        <w:rPr>
-          <w:rFonts w:asciiTheme="minorHAnsi" w:hAnsiTheme="minorHAnsi" w:cstheme="minorHAnsi"/>
-        </w:rPr>
-        <w:t xml:space="preserve">o grupo </w:t>
-      </w:r>
-      <w:r>
-        <w:rPr>
-          <w:rFonts w:asciiTheme="minorHAnsi" w:hAnsiTheme="minorHAnsi" w:cstheme="minorHAnsi"/>
-        </w:rPr>
-        <w:t>devem fazer t</w:t>
-      </w:r>
-      <w:r>
-        <w:rPr>
-          <w:rFonts w:asciiTheme="minorHAnsi" w:hAnsiTheme="minorHAnsi" w:cstheme="minorHAnsi"/>
-        </w:rPr>
-        <w:t>u</w:t>
-      </w:r>
-      <w:r>
-        <w:rPr>
-          <w:rFonts w:asciiTheme="minorHAnsi" w:hAnsiTheme="minorHAnsi" w:cstheme="minorHAnsi"/>
-        </w:rPr>
-        <w:t xml:space="preserve">do o possível para concluir </w:t>
-      </w:r>
-      <w:r>
-        <w:rPr>
-          <w:rFonts w:asciiTheme="minorHAnsi" w:hAnsiTheme="minorHAnsi" w:cstheme="minorHAnsi"/>
-        </w:rPr>
-        <w:t xml:space="preserve">as </w:t>
-      </w:r>
-      <w:r>
-        <w:rPr>
-          <w:rFonts w:asciiTheme="minorHAnsi" w:hAnsiTheme="minorHAnsi" w:cstheme="minorHAnsi"/>
-        </w:rPr>
-        <w:t>tarefas dentro dos prazos estabelecidos.</w:t>
+        <w:t>Deadlines – As deadlines fazem parte de uma parte fundamental para o projeto, devendo ser elas respeitados cuidadosamente por cada membro do grupo. Os membros do grupo devem fazer tudo o possível para concluir as tarefas dentro dos prazos estabelecidos.</w:t>
       </w:r>
     </w:p>
     <w:p>
@@ -5796,31 +5393,7 @@
         <w:rPr>
           <w:rFonts w:asciiTheme="minorHAnsi" w:hAnsiTheme="minorHAnsi" w:cstheme="minorHAnsi"/>
         </w:rPr>
-        <w:t>Confidencialidade</w:t>
-      </w:r>
-      <w:r>
-        <w:rPr>
-          <w:rFonts w:asciiTheme="minorHAnsi" w:hAnsiTheme="minorHAnsi" w:cstheme="minorHAnsi"/>
-        </w:rPr>
-        <w:t xml:space="preserve"> - </w:t>
-      </w:r>
-      <w:r>
-        <w:rPr>
-          <w:rFonts w:asciiTheme="minorHAnsi" w:hAnsiTheme="minorHAnsi" w:cstheme="minorHAnsi"/>
-        </w:rPr>
-        <w:t>Todos os membros da equipa devem manter</w:t>
-      </w:r>
-      <w:r>
-        <w:rPr>
-          <w:rFonts w:asciiTheme="minorHAnsi" w:hAnsiTheme="minorHAnsi" w:cstheme="minorHAnsi"/>
-        </w:rPr>
-        <w:t xml:space="preserve"> a </w:t>
-      </w:r>
-      <w:r>
-        <w:rPr>
-          <w:rFonts w:asciiTheme="minorHAnsi" w:hAnsiTheme="minorHAnsi" w:cstheme="minorHAnsi"/>
-        </w:rPr>
-        <w:t>confidencialidade de informações sensíveis relacionadas ao projeto e aos estudantes do IPCA.</w:t>
+        <w:t>Confidencialidade - Todos os membros da equipa devem manter a confidencialidade de informações sensíveis relacionadas ao projeto e aos estudantes do IPCA.</w:t>
       </w:r>
     </w:p>
     <w:p>
@@ -5844,55 +5417,7 @@
         <w:rPr>
           <w:rFonts w:asciiTheme="minorHAnsi" w:hAnsiTheme="minorHAnsi" w:cstheme="minorHAnsi"/>
         </w:rPr>
-        <w:t>A avaliação interna tem como objetivo analisar o desempenho da equip</w:t>
-      </w:r>
-      <w:r>
-        <w:rPr>
-          <w:rFonts w:asciiTheme="minorHAnsi" w:hAnsiTheme="minorHAnsi" w:cstheme="minorHAnsi"/>
-        </w:rPr>
-        <w:t>a</w:t>
-      </w:r>
-      <w:r>
-        <w:rPr>
-          <w:rFonts w:asciiTheme="minorHAnsi" w:hAnsiTheme="minorHAnsi" w:cstheme="minorHAnsi"/>
-        </w:rPr>
-        <w:t xml:space="preserve"> </w:t>
-      </w:r>
-      <w:r>
-        <w:rPr>
-          <w:rFonts w:asciiTheme="minorHAnsi" w:hAnsiTheme="minorHAnsi" w:cstheme="minorHAnsi"/>
-        </w:rPr>
-        <w:t xml:space="preserve">para </w:t>
-      </w:r>
-      <w:r>
-        <w:rPr>
-          <w:rFonts w:asciiTheme="minorHAnsi" w:hAnsiTheme="minorHAnsi" w:cstheme="minorHAnsi"/>
-        </w:rPr>
-        <w:t>identificar pontos fortes e áreas de melhoria. Esta avaliação será realizada de forma periódica (</w:t>
-      </w:r>
-      <w:r>
-        <w:rPr>
-          <w:rFonts w:asciiTheme="minorHAnsi" w:hAnsiTheme="minorHAnsi" w:cstheme="minorHAnsi"/>
-        </w:rPr>
-        <w:t>nas reuniões planeadas</w:t>
-      </w:r>
-      <w:r>
-        <w:rPr>
-          <w:rFonts w:asciiTheme="minorHAnsi" w:hAnsiTheme="minorHAnsi" w:cstheme="minorHAnsi"/>
-        </w:rPr>
-        <w:t>) para garantir</w:t>
-      </w:r>
-      <w:r>
-        <w:rPr>
-          <w:rFonts w:asciiTheme="minorHAnsi" w:hAnsiTheme="minorHAnsi" w:cstheme="minorHAnsi"/>
-        </w:rPr>
-        <w:t xml:space="preserve"> a qualidade e a certeza do projeto</w:t>
-      </w:r>
-      <w:r>
-        <w:rPr>
-          <w:rFonts w:asciiTheme="minorHAnsi" w:hAnsiTheme="minorHAnsi" w:cstheme="minorHAnsi"/>
-        </w:rPr>
-        <w:t>.</w:t>
+        <w:t>A avaliação interna tem como objetivo analisar o desempenho da equipa para identificar pontos fortes e áreas de melhoria. Esta avaliação será realizada de forma periódica (nas reuniões planeadas) para garantir a qualidade e a certeza do projeto.</w:t>
       </w:r>
     </w:p>
     <w:p>
@@ -5910,31 +5435,7 @@
         <w:rPr>
           <w:rFonts w:asciiTheme="minorHAnsi" w:hAnsiTheme="minorHAnsi" w:cstheme="minorHAnsi"/>
         </w:rPr>
-        <w:t>Uso de Sistemas e Softwares</w:t>
-      </w:r>
-      <w:r>
-        <w:rPr>
-          <w:rFonts w:asciiTheme="minorHAnsi" w:hAnsiTheme="minorHAnsi" w:cstheme="minorHAnsi"/>
-        </w:rPr>
-        <w:t xml:space="preserve"> - </w:t>
-      </w:r>
-      <w:r>
-        <w:rPr>
-          <w:rFonts w:asciiTheme="minorHAnsi" w:hAnsiTheme="minorHAnsi" w:cstheme="minorHAnsi"/>
-        </w:rPr>
-        <w:t xml:space="preserve">Diretrizes sobre o uso correto dos softwares licenciados e </w:t>
-      </w:r>
-      <w:r>
-        <w:rPr>
-          <w:rFonts w:asciiTheme="minorHAnsi" w:hAnsiTheme="minorHAnsi" w:cstheme="minorHAnsi"/>
-        </w:rPr>
-        <w:t xml:space="preserve">de acordo </w:t>
-      </w:r>
-      <w:r>
-        <w:rPr>
-          <w:rFonts w:asciiTheme="minorHAnsi" w:hAnsiTheme="minorHAnsi" w:cstheme="minorHAnsi"/>
-        </w:rPr>
-        <w:t>com leis de propriedade intelectual.</w:t>
+        <w:t>Uso de Sistemas e Softwares - Diretrizes sobre o uso correto dos softwares licenciados e de acordo com leis de propriedade intelectual.</w:t>
       </w:r>
     </w:p>
     <w:p>
@@ -5952,26 +5453,423 @@
         <w:rPr>
           <w:rFonts w:asciiTheme="minorHAnsi" w:hAnsiTheme="minorHAnsi" w:cstheme="minorHAnsi"/>
         </w:rPr>
-        <w:t>Backup</w:t>
-      </w:r>
-      <w:r>
-        <w:rPr>
-          <w:rFonts w:asciiTheme="minorHAnsi" w:hAnsiTheme="minorHAnsi" w:cstheme="minorHAnsi"/>
-        </w:rPr>
-        <w:t xml:space="preserve"> e </w:t>
-      </w:r>
-      <w:r>
-        <w:rPr>
-          <w:rFonts w:asciiTheme="minorHAnsi" w:hAnsiTheme="minorHAnsi" w:cstheme="minorHAnsi"/>
-        </w:rPr>
-        <w:t>Recuperação de Dados: Políticas sobre a criação de backups, recuperação de sistemas e procedimentos em caso de falhas técnicas ou incidentes de segurança.</w:t>
-      </w:r>
-      <w:r>
-        <w:rPr>
-          <w:rFonts w:asciiTheme="minorHAnsi" w:hAnsiTheme="minorHAnsi" w:cstheme="minorHAnsi"/>
-        </w:rPr>
-        <w:t xml:space="preserve"> No âmbito deste projeto vamos usar maioritariamente o GitHub.</w:t>
-      </w:r>
+        <w:t>Backup e Recuperação de Dados: Políticas sobre a criação de backups, recuperação de sistemas e procedimentos em caso de falhas técnicas ou incidentes de segurança. No âmbito deste projeto vamos usar maioritariamente o GitHub.</w:t>
+      </w:r>
+    </w:p>
+    <w:p>
+      <w:pPr>
+        <w:rPr>
+          <w:rFonts w:asciiTheme="minorHAnsi" w:hAnsiTheme="minorHAnsi" w:cstheme="minorHAnsi"/>
+        </w:rPr>
+      </w:pPr>
+    </w:p>
+    <w:p>
+      <w:pPr>
+        <w:pStyle w:val="Heading2"/>
+        <w:jc w:val="left"/>
+        <w:rPr>
+          <w:rFonts w:asciiTheme="minorHAnsi" w:hAnsiTheme="minorHAnsi" w:cstheme="minorHAnsi"/>
+        </w:rPr>
+      </w:pPr>
+      <w:r>
+        <w:rPr>
+          <w:rFonts w:asciiTheme="minorHAnsi" w:hAnsiTheme="minorHAnsi" w:cstheme="minorHAnsi"/>
+        </w:rPr>
+        <w:t>Cronogr</w:t>
+      </w:r>
+      <w:r>
+        <w:rPr>
+          <w:rFonts w:asciiTheme="minorHAnsi" w:hAnsiTheme="minorHAnsi" w:cstheme="minorHAnsi"/>
+        </w:rPr>
+        <w:t>ama do projeto</w:t>
+      </w:r>
+    </w:p>
+    <w:p>
+      <w:pPr>
+        <w:rPr>
+          <w:rFonts w:asciiTheme="minorHAnsi" w:hAnsiTheme="minorHAnsi" w:cstheme="minorHAnsi"/>
+        </w:rPr>
+      </w:pPr>
+      <w:r>
+        <w:rPr>
+          <w:rFonts w:asciiTheme="minorHAnsi" w:hAnsiTheme="minorHAnsi" w:cstheme="minorHAnsi"/>
+        </w:rPr>
+        <w:t xml:space="preserve">Para fazer o cronograma do projeto vamos utilizar a plataforma do </w:t>
+      </w:r>
+      <w:proofErr w:type="spellStart"/>
+      <w:r>
+        <w:rPr>
+          <w:rFonts w:asciiTheme="minorHAnsi" w:hAnsiTheme="minorHAnsi" w:cstheme="minorHAnsi"/>
+        </w:rPr>
+        <w:t>Jira</w:t>
+      </w:r>
+      <w:proofErr w:type="spellEnd"/>
+      <w:r>
+        <w:rPr>
+          <w:rFonts w:asciiTheme="minorHAnsi" w:hAnsiTheme="minorHAnsi" w:cstheme="minorHAnsi"/>
+        </w:rPr>
+        <w:t xml:space="preserve">, controlo das sprints, do </w:t>
+      </w:r>
+      <w:proofErr w:type="spellStart"/>
+      <w:r>
+        <w:rPr>
+          <w:rFonts w:asciiTheme="minorHAnsi" w:hAnsiTheme="minorHAnsi" w:cstheme="minorHAnsi"/>
+        </w:rPr>
+        <w:t>backlog</w:t>
+      </w:r>
+      <w:proofErr w:type="spellEnd"/>
+      <w:r>
+        <w:rPr>
+          <w:rFonts w:asciiTheme="minorHAnsi" w:hAnsiTheme="minorHAnsi" w:cstheme="minorHAnsi"/>
+        </w:rPr>
+        <w:t xml:space="preserve"> e o </w:t>
+      </w:r>
+      <w:proofErr w:type="spellStart"/>
+      <w:r>
+        <w:rPr>
+          <w:rFonts w:asciiTheme="minorHAnsi" w:hAnsiTheme="minorHAnsi" w:cstheme="minorHAnsi"/>
+        </w:rPr>
+        <w:t>responsavel</w:t>
+      </w:r>
+      <w:proofErr w:type="spellEnd"/>
+      <w:r>
+        <w:rPr>
+          <w:rFonts w:asciiTheme="minorHAnsi" w:hAnsiTheme="minorHAnsi" w:cstheme="minorHAnsi"/>
+        </w:rPr>
+        <w:t xml:space="preserve"> de cada sprint e da entrega a cada elemento do projeto.</w:t>
+      </w:r>
+    </w:p>
+    <w:p>
+      <w:pPr>
+        <w:rPr>
+          <w:rFonts w:asciiTheme="minorHAnsi" w:hAnsiTheme="minorHAnsi" w:cstheme="minorHAnsi"/>
+        </w:rPr>
+      </w:pPr>
+    </w:p>
+    <w:p>
+      <w:pPr>
+        <w:pStyle w:val="Heading2"/>
+        <w:rPr>
+          <w:rFonts w:asciiTheme="minorHAnsi" w:hAnsiTheme="minorHAnsi" w:cstheme="minorHAnsi"/>
+        </w:rPr>
+      </w:pPr>
+      <w:r>
+        <w:rPr>
+          <w:rFonts w:asciiTheme="minorHAnsi" w:hAnsiTheme="minorHAnsi" w:cstheme="minorHAnsi"/>
+        </w:rPr>
+        <w:t xml:space="preserve">Reuniões </w:t>
+      </w:r>
+    </w:p>
+    <w:p>
+      <w:pPr>
+        <w:rPr>
+          <w:rFonts w:asciiTheme="minorHAnsi" w:hAnsiTheme="minorHAnsi" w:cstheme="minorHAnsi"/>
+        </w:rPr>
+      </w:pPr>
+      <w:r>
+        <w:rPr>
+          <w:rFonts w:asciiTheme="minorHAnsi" w:hAnsiTheme="minorHAnsi" w:cstheme="minorHAnsi"/>
+        </w:rPr>
+        <w:t>No nosso projeto, vai haver reuniões semanais (as aulas de sexta) onde iremos discutir novas ideias, o ponto de situação do projeto, possíveis alterações e problemas que possamos vir a encontrar ao longo do desenvolvimento do mesmo. Não vamos fazer atas para as reuniões semanais, mas sim para as reuniões extraordinárias. Como exemplo, uma reunião fora do IPCA, online ou presencial, durante a semana ou fim-de-semana.</w:t>
+      </w:r>
+    </w:p>
+    <w:p>
+      <w:pPr>
+        <w:rPr>
+          <w:rFonts w:asciiTheme="minorHAnsi" w:hAnsiTheme="minorHAnsi" w:cstheme="minorHAnsi"/>
+        </w:rPr>
+      </w:pPr>
+    </w:p>
+    <w:p>
+      <w:pPr>
+        <w:pStyle w:val="Heading2"/>
+        <w:rPr>
+          <w:rFonts w:asciiTheme="minorHAnsi" w:hAnsiTheme="minorHAnsi" w:cstheme="minorHAnsi"/>
+        </w:rPr>
+      </w:pPr>
+      <w:r>
+        <w:rPr>
+          <w:rFonts w:asciiTheme="minorHAnsi" w:hAnsiTheme="minorHAnsi" w:cstheme="minorHAnsi"/>
+        </w:rPr>
+        <w:lastRenderedPageBreak/>
+        <w:t xml:space="preserve">Sistema de avaliação </w:t>
+      </w:r>
+    </w:p>
+    <w:p>
+      <w:pPr>
+        <w:rPr>
+          <w:rFonts w:asciiTheme="minorHAnsi" w:hAnsiTheme="minorHAnsi" w:cstheme="minorHAnsi"/>
+        </w:rPr>
+      </w:pPr>
+      <w:r>
+        <w:rPr>
+          <w:rFonts w:asciiTheme="minorHAnsi" w:hAnsiTheme="minorHAnsi" w:cstheme="minorHAnsi"/>
+        </w:rPr>
+        <w:t>Todas as semanas que completa</w:t>
+      </w:r>
+      <w:r>
+        <w:rPr>
+          <w:rFonts w:asciiTheme="minorHAnsi" w:hAnsiTheme="minorHAnsi" w:cstheme="minorHAnsi"/>
+        </w:rPr>
+        <w:t>r</w:t>
+      </w:r>
+      <w:r>
+        <w:rPr>
+          <w:rFonts w:asciiTheme="minorHAnsi" w:hAnsiTheme="minorHAnsi" w:cstheme="minorHAnsi"/>
+        </w:rPr>
+        <w:t xml:space="preserve">mos uma sprint, iremos partir para a criação de uma tabela com os nomes dos envolvidos nessa sprint, e igualmente avaliar cada um dos colegas do projeto, numa nota de </w:t>
+      </w:r>
+      <w:r>
+        <w:rPr>
+          <w:rFonts w:asciiTheme="minorHAnsi" w:hAnsiTheme="minorHAnsi" w:cstheme="minorHAnsi"/>
+        </w:rPr>
+        <w:t>1 a 10.</w:t>
+      </w:r>
+    </w:p>
+    <w:p>
+      <w:pPr>
+        <w:rPr>
+          <w:rFonts w:asciiTheme="minorHAnsi" w:hAnsiTheme="minorHAnsi" w:cstheme="minorHAnsi"/>
+        </w:rPr>
+      </w:pPr>
+      <w:r>
+        <w:rPr>
+          <w:rFonts w:asciiTheme="minorHAnsi" w:hAnsiTheme="minorHAnsi" w:cstheme="minorHAnsi"/>
+        </w:rPr>
+        <w:t>Um exemplo:</w:t>
+      </w:r>
+    </w:p>
+    <w:tbl>
+      <w:tblPr>
+        <w:tblStyle w:val="TableGrid"/>
+        <w:tblW w:w="0" w:type="auto"/>
+        <w:tblLook w:val="04A0" w:firstRow="1" w:lastRow="0" w:firstColumn="1" w:lastColumn="0" w:noHBand="0" w:noVBand="1"/>
+      </w:tblPr>
+      <w:tblGrid>
+        <w:gridCol w:w="3020"/>
+        <w:gridCol w:w="3020"/>
+        <w:gridCol w:w="3021"/>
+      </w:tblGrid>
+      <w:tr>
+        <w:tc>
+          <w:tcPr>
+            <w:tcW w:w="3020" w:type="dxa"/>
+          </w:tcPr>
+          <w:p>
+            <w:pPr>
+              <w:ind w:firstLine="0"/>
+              <w:jc w:val="center"/>
+              <w:rPr>
+                <w:rFonts w:asciiTheme="minorHAnsi" w:hAnsiTheme="minorHAnsi" w:cstheme="minorHAnsi"/>
+              </w:rPr>
+            </w:pPr>
+            <w:proofErr w:type="spellStart"/>
+            <w:r>
+              <w:rPr>
+                <w:rFonts w:asciiTheme="minorHAnsi" w:hAnsiTheme="minorHAnsi" w:cstheme="minorHAnsi"/>
+              </w:rPr>
+              <w:t>Vitor</w:t>
+            </w:r>
+            <w:proofErr w:type="spellEnd"/>
+          </w:p>
+        </w:tc>
+        <w:tc>
+          <w:tcPr>
+            <w:tcW w:w="3020" w:type="dxa"/>
+          </w:tcPr>
+          <w:p>
+            <w:pPr>
+              <w:ind w:firstLine="0"/>
+              <w:jc w:val="center"/>
+              <w:rPr>
+                <w:rFonts w:asciiTheme="minorHAnsi" w:hAnsiTheme="minorHAnsi" w:cstheme="minorHAnsi"/>
+              </w:rPr>
+            </w:pPr>
+            <w:r>
+              <w:rPr>
+                <w:rFonts w:asciiTheme="minorHAnsi" w:hAnsiTheme="minorHAnsi" w:cstheme="minorHAnsi"/>
+              </w:rPr>
+              <w:t xml:space="preserve">Design do </w:t>
+            </w:r>
+            <w:proofErr w:type="spellStart"/>
+            <w:r>
+              <w:rPr>
+                <w:rFonts w:asciiTheme="minorHAnsi" w:hAnsiTheme="minorHAnsi" w:cstheme="minorHAnsi"/>
+              </w:rPr>
+              <w:t>ecra</w:t>
+            </w:r>
+            <w:proofErr w:type="spellEnd"/>
+          </w:p>
+        </w:tc>
+        <w:tc>
+          <w:tcPr>
+            <w:tcW w:w="3021" w:type="dxa"/>
+          </w:tcPr>
+          <w:p>
+            <w:pPr>
+              <w:ind w:firstLine="0"/>
+              <w:jc w:val="center"/>
+              <w:rPr>
+                <w:rFonts w:asciiTheme="minorHAnsi" w:hAnsiTheme="minorHAnsi" w:cstheme="minorHAnsi"/>
+              </w:rPr>
+            </w:pPr>
+            <w:r>
+              <w:rPr>
+                <w:rFonts w:asciiTheme="minorHAnsi" w:hAnsiTheme="minorHAnsi" w:cstheme="minorHAnsi"/>
+              </w:rPr>
+              <w:t>8</w:t>
+            </w:r>
+          </w:p>
+        </w:tc>
+      </w:tr>
+      <w:tr>
+        <w:tc>
+          <w:tcPr>
+            <w:tcW w:w="3020" w:type="dxa"/>
+          </w:tcPr>
+          <w:p>
+            <w:pPr>
+              <w:ind w:firstLine="0"/>
+              <w:jc w:val="center"/>
+              <w:rPr>
+                <w:rFonts w:asciiTheme="minorHAnsi" w:hAnsiTheme="minorHAnsi" w:cstheme="minorHAnsi"/>
+              </w:rPr>
+            </w:pPr>
+            <w:proofErr w:type="spellStart"/>
+            <w:r>
+              <w:rPr>
+                <w:rFonts w:asciiTheme="minorHAnsi" w:hAnsiTheme="minorHAnsi" w:cstheme="minorHAnsi"/>
+              </w:rPr>
+              <w:t>Joao</w:t>
+            </w:r>
+            <w:proofErr w:type="spellEnd"/>
+          </w:p>
+        </w:tc>
+        <w:tc>
+          <w:tcPr>
+            <w:tcW w:w="3020" w:type="dxa"/>
+          </w:tcPr>
+          <w:p>
+            <w:pPr>
+              <w:ind w:firstLine="0"/>
+              <w:jc w:val="center"/>
+              <w:rPr>
+                <w:rFonts w:asciiTheme="minorHAnsi" w:hAnsiTheme="minorHAnsi" w:cstheme="minorHAnsi"/>
+              </w:rPr>
+            </w:pPr>
+            <w:r>
+              <w:rPr>
+                <w:rFonts w:asciiTheme="minorHAnsi" w:hAnsiTheme="minorHAnsi" w:cstheme="minorHAnsi"/>
+              </w:rPr>
+              <w:t xml:space="preserve">Design do </w:t>
+            </w:r>
+            <w:proofErr w:type="spellStart"/>
+            <w:r>
+              <w:rPr>
+                <w:rFonts w:asciiTheme="minorHAnsi" w:hAnsiTheme="minorHAnsi" w:cstheme="minorHAnsi"/>
+              </w:rPr>
+              <w:t>back-end</w:t>
+            </w:r>
+            <w:proofErr w:type="spellEnd"/>
+          </w:p>
+        </w:tc>
+        <w:tc>
+          <w:tcPr>
+            <w:tcW w:w="3021" w:type="dxa"/>
+          </w:tcPr>
+          <w:p>
+            <w:pPr>
+              <w:ind w:firstLine="0"/>
+              <w:jc w:val="center"/>
+              <w:rPr>
+                <w:rFonts w:asciiTheme="minorHAnsi" w:hAnsiTheme="minorHAnsi" w:cstheme="minorHAnsi"/>
+              </w:rPr>
+            </w:pPr>
+            <w:r>
+              <w:rPr>
+                <w:rFonts w:asciiTheme="minorHAnsi" w:hAnsiTheme="minorHAnsi" w:cstheme="minorHAnsi"/>
+              </w:rPr>
+              <w:t>7</w:t>
+            </w:r>
+          </w:p>
+        </w:tc>
+      </w:tr>
+      <w:tr>
+        <w:tc>
+          <w:tcPr>
+            <w:tcW w:w="3020" w:type="dxa"/>
+          </w:tcPr>
+          <w:p>
+            <w:pPr>
+              <w:ind w:firstLine="0"/>
+              <w:jc w:val="center"/>
+              <w:rPr>
+                <w:rFonts w:asciiTheme="minorHAnsi" w:hAnsiTheme="minorHAnsi" w:cstheme="minorHAnsi"/>
+              </w:rPr>
+            </w:pPr>
+            <w:r>
+              <w:rPr>
+                <w:rFonts w:asciiTheme="minorHAnsi" w:hAnsiTheme="minorHAnsi" w:cstheme="minorHAnsi"/>
+              </w:rPr>
+              <w:t>Pascoal</w:t>
+            </w:r>
+          </w:p>
+        </w:tc>
+        <w:tc>
+          <w:tcPr>
+            <w:tcW w:w="3020" w:type="dxa"/>
+          </w:tcPr>
+          <w:p>
+            <w:pPr>
+              <w:ind w:firstLine="0"/>
+              <w:jc w:val="center"/>
+              <w:rPr>
+                <w:rFonts w:asciiTheme="minorHAnsi" w:hAnsiTheme="minorHAnsi" w:cstheme="minorHAnsi"/>
+              </w:rPr>
+            </w:pPr>
+            <w:r>
+              <w:rPr>
+                <w:rFonts w:asciiTheme="minorHAnsi" w:hAnsiTheme="minorHAnsi" w:cstheme="minorHAnsi"/>
+              </w:rPr>
+              <w:t xml:space="preserve">Design do layout </w:t>
+            </w:r>
+          </w:p>
+        </w:tc>
+        <w:tc>
+          <w:tcPr>
+            <w:tcW w:w="3021" w:type="dxa"/>
+          </w:tcPr>
+          <w:p>
+            <w:pPr>
+              <w:ind w:firstLine="0"/>
+              <w:jc w:val="center"/>
+              <w:rPr>
+                <w:rFonts w:asciiTheme="minorHAnsi" w:hAnsiTheme="minorHAnsi" w:cstheme="minorHAnsi"/>
+              </w:rPr>
+            </w:pPr>
+            <w:r>
+              <w:rPr>
+                <w:rFonts w:asciiTheme="minorHAnsi" w:hAnsiTheme="minorHAnsi" w:cstheme="minorHAnsi"/>
+              </w:rPr>
+              <w:t>9</w:t>
+            </w:r>
+          </w:p>
+        </w:tc>
+      </w:tr>
+    </w:tbl>
+    <w:p>
+      <w:pPr>
+        <w:rPr>
+          <w:rFonts w:asciiTheme="minorHAnsi" w:hAnsiTheme="minorHAnsi" w:cstheme="minorHAnsi"/>
+        </w:rPr>
+      </w:pPr>
+    </w:p>
+    <w:p>
+      <w:pPr>
+        <w:rPr>
+          <w:rFonts w:asciiTheme="minorHAnsi" w:hAnsiTheme="minorHAnsi" w:cstheme="minorHAnsi"/>
+        </w:rPr>
+      </w:pPr>
     </w:p>
     <w:p>
       <w:pPr>
@@ -6068,7 +5966,6 @@
           <w:noProof/>
           <w:lang w:eastAsia="pt-PT"/>
         </w:rPr>
-        <w:lastRenderedPageBreak/>
         <w:drawing>
           <wp:inline distT="0" distB="0" distL="0" distR="0" wp14:anchorId="674C1112" wp14:editId="6C37CE0E">
             <wp:extent cx="4491613" cy="1740979"/>
@@ -6152,6 +6049,7 @@
         <w:rPr>
           <w:rFonts w:asciiTheme="minorHAnsi" w:hAnsiTheme="minorHAnsi" w:cstheme="minorHAnsi"/>
         </w:rPr>
+        <w:lastRenderedPageBreak/>
         <w:t>A ordem e o sítio onde aparece cad</w:t>
       </w:r>
       <w:r>
@@ -6446,7 +6344,6 @@
           <w:rFonts w:asciiTheme="minorHAnsi" w:hAnsiTheme="minorHAnsi" w:cstheme="minorHAnsi"/>
           <w:lang w:val="en-US"/>
         </w:rPr>
-        <w:lastRenderedPageBreak/>
         <w:t>}</w:t>
       </w:r>
     </w:p>
@@ -6902,6 +6799,7 @@
         <w:rPr>
           <w:rFonts w:asciiTheme="minorHAnsi" w:hAnsiTheme="minorHAnsi" w:cstheme="minorHAnsi"/>
         </w:rPr>
+        <w:lastRenderedPageBreak/>
         <w:t xml:space="preserve">Tabela </w:t>
       </w:r>
       <w:r>
@@ -11302,6 +11200,7 @@
   <w:style w:type="character" w:default="1" w:styleId="DefaultParagraphFont">
     <w:name w:val="Default Paragraph Font"/>
     <w:uiPriority w:val="1"/>
+    <w:semiHidden/>
     <w:unhideWhenUsed/>
   </w:style>
   <w:style w:type="table" w:default="1" w:styleId="TableNormal">

</xml_diff>